<commit_message>
Add users in postfix email server, useradd in linux command, SQL injection in ruby on rails
</commit_message>
<xml_diff>
--- a/Webpages/Rpi - Email Server.docx
+++ b/Webpages/Rpi - Email Server.docx
@@ -1,6 +1,6 @@
 
 <file path=word/document.xml><?xml version="1.0" encoding="utf-8"?>
-<w:document xmlns:wpc="http://schemas.microsoft.com/office/word/2010/wordprocessingCanvas" xmlns:cx="http://schemas.microsoft.com/office/drawing/2014/chartex" xmlns:cx1="http://schemas.microsoft.com/office/drawing/2015/9/8/chartex" xmlns:cx2="http://schemas.microsoft.com/office/drawing/2015/10/21/chartex" xmlns:cx3="http://schemas.microsoft.com/office/drawing/2016/5/9/chartex" xmlns:cx4="http://schemas.microsoft.com/office/drawing/2016/5/10/chartex" xmlns:cx5="http://schemas.microsoft.com/office/drawing/2016/5/11/chartex" xmlns:cx6="http://schemas.microsoft.com/office/drawing/2016/5/12/chartex" xmlns:cx7="http://schemas.microsoft.com/office/drawing/2016/5/13/chartex" xmlns:cx8="http://schemas.microsoft.com/office/drawing/2016/5/14/chartex" xmlns:mc="http://schemas.openxmlformats.org/markup-compatibility/2006" xmlns:aink="http://schemas.microsoft.com/office/drawing/2016/ink" xmlns:am3d="http://schemas.microsoft.com/office/drawing/2017/model3d" xmlns:o="urn:schemas-microsoft-com:office:office" xmlns:r="http://schemas.openxmlformats.org/officeDocument/2006/relationships" xmlns:m="http://schemas.openxmlformats.org/officeDocument/2006/math" xmlns:v="urn:schemas-microsoft-com:vml" xmlns:wp14="http://schemas.microsoft.com/office/word/2010/wordprocessingDrawing" xmlns:wp="http://schemas.openxmlformats.org/drawingml/2006/wordprocessingDrawing" xmlns:w10="urn:schemas-microsoft-com:office:word" xmlns:w="http://schemas.openxmlformats.org/wordprocessingml/2006/main" xmlns:w14="http://schemas.microsoft.com/office/word/2010/wordml" xmlns:w15="http://schemas.microsoft.com/office/word/2012/wordml" xmlns:w16cid="http://schemas.microsoft.com/office/word/2016/wordml/cid" xmlns:w16se="http://schemas.microsoft.com/office/word/2015/wordml/symex" xmlns:wpg="http://schemas.microsoft.com/office/word/2010/wordprocessingGroup" xmlns:wpi="http://schemas.microsoft.com/office/word/2010/wordprocessingInk" xmlns:wne="http://schemas.microsoft.com/office/word/2006/wordml" xmlns:wps="http://schemas.microsoft.com/office/word/2010/wordprocessingShape" mc:Ignorable="w14 w15 w16se w16cid wp14">
+<w:document xmlns:wpc="http://schemas.microsoft.com/office/word/2010/wordprocessingCanvas" xmlns:cx="http://schemas.microsoft.com/office/drawing/2014/chartex" xmlns:cx1="http://schemas.microsoft.com/office/drawing/2015/9/8/chartex" xmlns:cx2="http://schemas.microsoft.com/office/drawing/2015/10/21/chartex" xmlns:cx3="http://schemas.microsoft.com/office/drawing/2016/5/9/chartex" xmlns:cx4="http://schemas.microsoft.com/office/drawing/2016/5/10/chartex" xmlns:cx5="http://schemas.microsoft.com/office/drawing/2016/5/11/chartex" xmlns:cx6="http://schemas.microsoft.com/office/drawing/2016/5/12/chartex" xmlns:cx7="http://schemas.microsoft.com/office/drawing/2016/5/13/chartex" xmlns:cx8="http://schemas.microsoft.com/office/drawing/2016/5/14/chartex" xmlns:mc="http://schemas.openxmlformats.org/markup-compatibility/2006" xmlns:aink="http://schemas.microsoft.com/office/drawing/2016/ink" xmlns:am3d="http://schemas.microsoft.com/office/drawing/2017/model3d" xmlns:o="urn:schemas-microsoft-com:office:office" xmlns:r="http://schemas.openxmlformats.org/officeDocument/2006/relationships" xmlns:m="http://schemas.openxmlformats.org/officeDocument/2006/math" xmlns:v="urn:schemas-microsoft-com:vml" xmlns:wp14="http://schemas.microsoft.com/office/word/2010/wordprocessingDrawing" xmlns:wp="http://schemas.openxmlformats.org/drawingml/2006/wordprocessingDrawing" xmlns:w10="urn:schemas-microsoft-com:office:word" xmlns:w="http://schemas.openxmlformats.org/wordprocessingml/2006/main" xmlns:w14="http://schemas.microsoft.com/office/word/2010/wordml" xmlns:w15="http://schemas.microsoft.com/office/word/2012/wordml" xmlns:w16cex="http://schemas.microsoft.com/office/word/2018/wordml/cex" xmlns:w16cid="http://schemas.microsoft.com/office/word/2016/wordml/cid" xmlns:w16="http://schemas.microsoft.com/office/word/2018/wordml" xmlns:w16se="http://schemas.microsoft.com/office/word/2015/wordml/symex" xmlns:wpg="http://schemas.microsoft.com/office/word/2010/wordprocessingGroup" xmlns:wpi="http://schemas.microsoft.com/office/word/2010/wordprocessingInk" xmlns:wne="http://schemas.microsoft.com/office/word/2006/wordml" xmlns:wps="http://schemas.microsoft.com/office/word/2010/wordprocessingShape" mc:Ignorable="w14 w15 w16se w16cid w16 w16cex wp14">
   <w:body>
     <w:p>
       <w:pPr>
@@ -2973,10 +2973,7 @@
         <w:t>sudo postconf -e '</w:t>
       </w:r>
       <w:r>
-        <w:t xml:space="preserve"> </w:t>
-      </w:r>
-      <w:r>
-        <w:t xml:space="preserve">smtp_tls_protocols = </w:t>
+        <w:t xml:space="preserve"> smtp_tls_protocols = </w:t>
       </w:r>
       <w:r>
         <w:t xml:space="preserve">TLSv1.3, </w:t>
@@ -5315,10 +5312,7 @@
         <w:t>( v=DKIM1;h=sha256;k=rsa;p=</w:t>
       </w:r>
       <w:r>
-        <w:t>A</w:t>
-      </w:r>
-      <w:r>
-        <w:t>s+585BPdVcQIDAQAB</w:t>
+        <w:t>As+585BPdVcQIDAQAB</w:t>
       </w:r>
       <w:r>
         <w:t>MIIBIjANBgkqhkiG9w0BAQEFAAOCAQ8AMIIBCgKCAQEAyH9C7FxnsgRSEYFUMEeTudB4IzithCm5Kkylq9+EFGEWguXMH8VZFxm9oE1kTXSIWxHD16QTNnVu6Y8eOLsqt75uve/t8gfy1RvTaKqci04WyEd8lFObzRgmgSPo0uj/O3PF1/juUMwks54wCyPF6RlCahuZzGK3NzGF91a6itL6YLhpAQG</w:t>
@@ -5381,16 +5375,12 @@
     <w:p>
       <w:r>
         <w:tab/>
-      </w:r>
-      <w:r>
         <w:t>sudo mkdir /var/spool/postfix/opendkim</w:t>
       </w:r>
     </w:p>
     <w:p>
       <w:r>
         <w:tab/>
-      </w:r>
-      <w:r>
         <w:t>sudo chown opendkim:postfix /var/spool/postfix/opendkim</w:t>
       </w:r>
     </w:p>
@@ -5815,6 +5805,11 @@
       </w:hyperlink>
     </w:p>
     <w:p>
+      <w:pPr>
+        <w:rPr>
+          <w:rStyle w:val="Hyperlink"/>
+        </w:rPr>
+      </w:pPr>
       <w:r>
         <w:tab/>
       </w:r>
@@ -5827,6 +5822,221 @@
         </w:r>
       </w:hyperlink>
     </w:p>
+    <w:p>
+      <w:pPr>
+        <w:rPr>
+          <w:rStyle w:val="Hyperlink"/>
+        </w:rPr>
+      </w:pPr>
+    </w:p>
+    <w:p>
+      <w:pPr>
+        <w:rPr>
+          <w:rStyle w:val="Hyperlink"/>
+        </w:rPr>
+      </w:pPr>
+    </w:p>
+    <w:p>
+      <w:pPr>
+        <w:pStyle w:val="Heading1"/>
+      </w:pPr>
+      <w:r>
+        <w:t>Adding a New User</w:t>
+      </w:r>
+    </w:p>
+    <w:p>
+      <w:pPr>
+        <w:pStyle w:val="Heading2"/>
+      </w:pPr>
+      <w:r>
+        <w:t>Create User</w:t>
+      </w:r>
+    </w:p>
+    <w:p>
+      <w:r>
+        <w:t>Add a new user to the mail group:</w:t>
+      </w:r>
+    </w:p>
+    <w:p/>
+    <w:p>
+      <w:r>
+        <w:tab/>
+        <w:t>sudo useradd -G mail &lt;username&gt;</w:t>
+      </w:r>
+    </w:p>
+    <w:p/>
+    <w:p>
+      <w:r>
+        <w:t>Give user a strong password:</w:t>
+      </w:r>
+    </w:p>
+    <w:p/>
+    <w:p>
+      <w:r>
+        <w:tab/>
+        <w:t>sudo passwd &lt;username&gt;</w:t>
+      </w:r>
+    </w:p>
+    <w:p/>
+    <w:p>
+      <w:r>
+        <w:t>Give user a home directory:</w:t>
+      </w:r>
+    </w:p>
+    <w:p/>
+    <w:p>
+      <w:r>
+        <w:tab/>
+      </w:r>
+      <w:r>
+        <w:t>mkdir /home/</w:t>
+      </w:r>
+      <w:r>
+        <w:t>&lt;username&gt;</w:t>
+      </w:r>
+    </w:p>
+    <w:p>
+      <w:r>
+        <w:tab/>
+      </w:r>
+      <w:r>
+        <w:t xml:space="preserve">chown </w:t>
+      </w:r>
+      <w:r>
+        <w:t>&lt;username&gt;</w:t>
+      </w:r>
+      <w:r>
+        <w:t>:</w:t>
+      </w:r>
+      <w:r>
+        <w:t>&lt;username&gt;</w:t>
+      </w:r>
+      <w:r>
+        <w:t xml:space="preserve"> /home/</w:t>
+      </w:r>
+      <w:r>
+        <w:t>&lt;username&gt;</w:t>
+      </w:r>
+    </w:p>
+    <w:p/>
+    <w:p>
+      <w:pPr>
+        <w:pStyle w:val="Heading2"/>
+      </w:pPr>
+      <w:r>
+        <w:t>Lock Down User</w:t>
+      </w:r>
+    </w:p>
+    <w:p>
+      <w:r>
+        <w:t>Remove user ssh access:</w:t>
+      </w:r>
+    </w:p>
+    <w:p/>
+    <w:p>
+      <w:r>
+        <w:tab/>
+        <w:t>sudo usermod -s /usr/sbin/noreply</w:t>
+      </w:r>
+    </w:p>
+    <w:p/>
+    <w:p>
+      <w:pPr>
+        <w:pStyle w:val="Heading2"/>
+      </w:pPr>
+      <w:r>
+        <w:t xml:space="preserve">Add User </w:t>
+      </w:r>
+      <w:r>
+        <w:t xml:space="preserve">Email Address </w:t>
+      </w:r>
+      <w:r>
+        <w:t xml:space="preserve">to </w:t>
+      </w:r>
+      <w:r>
+        <w:t xml:space="preserve">Postfix </w:t>
+      </w:r>
+      <w:r>
+        <w:t>Virtual Domain</w:t>
+      </w:r>
+    </w:p>
+    <w:p>
+      <w:r>
+        <w:t>Edit</w:t>
+      </w:r>
+      <w:r>
+        <w:t xml:space="preserve"> the mapping file:</w:t>
+      </w:r>
+    </w:p>
+    <w:p/>
+    <w:p>
+      <w:r>
+        <w:tab/>
+        <w:t>sudo vim /etc/postfix/virtual</w:t>
+      </w:r>
+    </w:p>
+    <w:p/>
+    <w:p>
+      <w:r>
+        <w:tab/>
+      </w:r>
+      <w:r>
+        <w:t>&lt;username&gt;@example.com username</w:t>
+      </w:r>
+    </w:p>
+    <w:p/>
+    <w:p>
+      <w:r>
+        <w:t>Then apply the mappings:</w:t>
+      </w:r>
+    </w:p>
+    <w:p/>
+    <w:p>
+      <w:r>
+        <w:tab/>
+        <w:t>sudo postmap /etc/postfix/virtual</w:t>
+      </w:r>
+    </w:p>
+    <w:p>
+      <w:r>
+        <w:tab/>
+        <w:t>sudo systemctl restart postfix</w:t>
+      </w:r>
+    </w:p>
+    <w:p/>
+    <w:p>
+      <w:pPr>
+        <w:pStyle w:val="Heading2"/>
+      </w:pPr>
+      <w:r>
+        <w:t>Give User Mailboxes</w:t>
+      </w:r>
+    </w:p>
+    <w:p>
+      <w:r>
+        <w:t>Ignore if user is send only:</w:t>
+      </w:r>
+    </w:p>
+    <w:p/>
+    <w:p>
+      <w:r>
+        <w:tab/>
+        <w:t>sudo cp -r /etc/skel/Maildir /home/&lt;username&gt;/</w:t>
+      </w:r>
+    </w:p>
+    <w:p>
+      <w:r>
+        <w:tab/>
+        <w:t>sudo chown -R &lt;username&gt;:&lt;username&gt; /home/&lt;username&gt;/Maildir</w:t>
+      </w:r>
+    </w:p>
+    <w:p>
+      <w:r>
+        <w:tab/>
+        <w:t>sudo chmod -R 700 /home/&lt;username&gt;/Maildir</w:t>
+      </w:r>
+    </w:p>
+    <w:p/>
     <w:sectPr>
       <w:pgSz w:w="11900" w:h="16840"/>
       <w:pgMar w:top="1440" w:right="1440" w:bottom="1440" w:left="1440" w:header="708" w:footer="708" w:gutter="0"/>
@@ -5838,7 +6048,7 @@
 </file>
 
 <file path=word/numbering.xml><?xml version="1.0" encoding="utf-8"?>
-<w:numbering xmlns:wpc="http://schemas.microsoft.com/office/word/2010/wordprocessingCanvas" xmlns:cx="http://schemas.microsoft.com/office/drawing/2014/chartex" xmlns:cx1="http://schemas.microsoft.com/office/drawing/2015/9/8/chartex" xmlns:cx2="http://schemas.microsoft.com/office/drawing/2015/10/21/chartex" xmlns:cx3="http://schemas.microsoft.com/office/drawing/2016/5/9/chartex" xmlns:cx4="http://schemas.microsoft.com/office/drawing/2016/5/10/chartex" xmlns:cx5="http://schemas.microsoft.com/office/drawing/2016/5/11/chartex" xmlns:cx6="http://schemas.microsoft.com/office/drawing/2016/5/12/chartex" xmlns:cx7="http://schemas.microsoft.com/office/drawing/2016/5/13/chartex" xmlns:cx8="http://schemas.microsoft.com/office/drawing/2016/5/14/chartex" xmlns:mc="http://schemas.openxmlformats.org/markup-compatibility/2006" xmlns:aink="http://schemas.microsoft.com/office/drawing/2016/ink" xmlns:am3d="http://schemas.microsoft.com/office/drawing/2017/model3d" xmlns:o="urn:schemas-microsoft-com:office:office" xmlns:r="http://schemas.openxmlformats.org/officeDocument/2006/relationships" xmlns:m="http://schemas.openxmlformats.org/officeDocument/2006/math" xmlns:v="urn:schemas-microsoft-com:vml" xmlns:wp14="http://schemas.microsoft.com/office/word/2010/wordprocessingDrawing" xmlns:wp="http://schemas.openxmlformats.org/drawingml/2006/wordprocessingDrawing" xmlns:w10="urn:schemas-microsoft-com:office:word" xmlns:w="http://schemas.openxmlformats.org/wordprocessingml/2006/main" xmlns:w14="http://schemas.microsoft.com/office/word/2010/wordml" xmlns:w15="http://schemas.microsoft.com/office/word/2012/wordml" xmlns:w16cid="http://schemas.microsoft.com/office/word/2016/wordml/cid" xmlns:w16se="http://schemas.microsoft.com/office/word/2015/wordml/symex" xmlns:wpg="http://schemas.microsoft.com/office/word/2010/wordprocessingGroup" xmlns:wpi="http://schemas.microsoft.com/office/word/2010/wordprocessingInk" xmlns:wne="http://schemas.microsoft.com/office/word/2006/wordml" xmlns:wps="http://schemas.microsoft.com/office/word/2010/wordprocessingShape" mc:Ignorable="w14 w15 w16se w16cid wp14">
+<w:numbering xmlns:wpc="http://schemas.microsoft.com/office/word/2010/wordprocessingCanvas" xmlns:cx="http://schemas.microsoft.com/office/drawing/2014/chartex" xmlns:cx1="http://schemas.microsoft.com/office/drawing/2015/9/8/chartex" xmlns:cx2="http://schemas.microsoft.com/office/drawing/2015/10/21/chartex" xmlns:cx3="http://schemas.microsoft.com/office/drawing/2016/5/9/chartex" xmlns:cx4="http://schemas.microsoft.com/office/drawing/2016/5/10/chartex" xmlns:cx5="http://schemas.microsoft.com/office/drawing/2016/5/11/chartex" xmlns:cx6="http://schemas.microsoft.com/office/drawing/2016/5/12/chartex" xmlns:cx7="http://schemas.microsoft.com/office/drawing/2016/5/13/chartex" xmlns:cx8="http://schemas.microsoft.com/office/drawing/2016/5/14/chartex" xmlns:mc="http://schemas.openxmlformats.org/markup-compatibility/2006" xmlns:aink="http://schemas.microsoft.com/office/drawing/2016/ink" xmlns:am3d="http://schemas.microsoft.com/office/drawing/2017/model3d" xmlns:o="urn:schemas-microsoft-com:office:office" xmlns:r="http://schemas.openxmlformats.org/officeDocument/2006/relationships" xmlns:m="http://schemas.openxmlformats.org/officeDocument/2006/math" xmlns:v="urn:schemas-microsoft-com:vml" xmlns:wp14="http://schemas.microsoft.com/office/word/2010/wordprocessingDrawing" xmlns:wp="http://schemas.openxmlformats.org/drawingml/2006/wordprocessingDrawing" xmlns:w10="urn:schemas-microsoft-com:office:word" xmlns:w="http://schemas.openxmlformats.org/wordprocessingml/2006/main" xmlns:w14="http://schemas.microsoft.com/office/word/2010/wordml" xmlns:w15="http://schemas.microsoft.com/office/word/2012/wordml" xmlns:w16cex="http://schemas.microsoft.com/office/word/2018/wordml/cex" xmlns:w16cid="http://schemas.microsoft.com/office/word/2016/wordml/cid" xmlns:w16="http://schemas.microsoft.com/office/word/2018/wordml" xmlns:w16se="http://schemas.microsoft.com/office/word/2015/wordml/symex" xmlns:wpg="http://schemas.microsoft.com/office/word/2010/wordprocessingGroup" xmlns:wpi="http://schemas.microsoft.com/office/word/2010/wordprocessingInk" xmlns:wne="http://schemas.microsoft.com/office/word/2006/wordml" xmlns:wps="http://schemas.microsoft.com/office/word/2010/wordprocessingShape" mc:Ignorable="w14 w15 w16se w16cid w16 w16cex wp14">
   <w:abstractNum w:abstractNumId="0" w15:restartNumberingAfterBreak="0">
     <w:nsid w:val="03F20B10"/>
     <w:multiLevelType w:val="hybridMultilevel"/>
@@ -7119,7 +7329,7 @@
 </file>
 
 <file path=word/styles.xml><?xml version="1.0" encoding="utf-8"?>
-<w:styles xmlns:mc="http://schemas.openxmlformats.org/markup-compatibility/2006" xmlns:r="http://schemas.openxmlformats.org/officeDocument/2006/relationships" xmlns:w="http://schemas.openxmlformats.org/wordprocessingml/2006/main" xmlns:w14="http://schemas.microsoft.com/office/word/2010/wordml" xmlns:w15="http://schemas.microsoft.com/office/word/2012/wordml" xmlns:w16cid="http://schemas.microsoft.com/office/word/2016/wordml/cid" xmlns:w16se="http://schemas.microsoft.com/office/word/2015/wordml/symex" mc:Ignorable="w14 w15 w16se w16cid">
+<w:styles xmlns:mc="http://schemas.openxmlformats.org/markup-compatibility/2006" xmlns:r="http://schemas.openxmlformats.org/officeDocument/2006/relationships" xmlns:w="http://schemas.openxmlformats.org/wordprocessingml/2006/main" xmlns:w14="http://schemas.microsoft.com/office/word/2010/wordml" xmlns:w15="http://schemas.microsoft.com/office/word/2012/wordml" xmlns:w16cex="http://schemas.microsoft.com/office/word/2018/wordml/cex" xmlns:w16cid="http://schemas.microsoft.com/office/word/2016/wordml/cid" xmlns:w16="http://schemas.microsoft.com/office/word/2018/wordml" xmlns:w16se="http://schemas.microsoft.com/office/word/2015/wordml/symex" mc:Ignorable="w14 w15 w16se w16cid w16 w16cex">
   <w:docDefaults>
     <w:rPrDefault>
       <w:rPr>

</xml_diff>